<commit_message>
completed - app - main.py
</commit_message>
<xml_diff>
--- a/reports/week 4/week4.docx
+++ b/reports/week 4/week4.docx
@@ -100,7 +100,7 @@
           <w:b/>
           <w:sz w:val="23"/>
         </w:rPr>
-        <w:t>5</w:t>
+        <w:t>8</w:t>
       </w:r>
       <w:r>
         <w:rPr>
@@ -129,7 +129,103 @@
           <w:sz w:val="23"/>
           <w:szCs w:val="23"/>
         </w:rPr>
-        <w:t>Duration: From date…12 Feb 2024 to date…17 Feb 2024</w:t>
+        <w:t>Duration: From date…</w:t>
+      </w:r>
+      <w:r>
+        <w:rPr>
+          <w:rFonts w:ascii="Times New Roman" w:hAnsi="Times New Roman" w:cs="Times New Roman"/>
+          <w:b/>
+          <w:bCs/>
+          <w:color w:val="auto"/>
+          <w:spacing w:val="3"/>
+          <w:sz w:val="23"/>
+          <w:szCs w:val="23"/>
+        </w:rPr>
+        <w:t>4</w:t>
+      </w:r>
+      <w:r>
+        <w:rPr>
+          <w:rFonts w:ascii="Times New Roman" w:hAnsi="Times New Roman" w:cs="Times New Roman"/>
+          <w:b/>
+          <w:bCs/>
+          <w:color w:val="auto"/>
+          <w:spacing w:val="3"/>
+          <w:sz w:val="23"/>
+          <w:szCs w:val="23"/>
+        </w:rPr>
+        <w:t xml:space="preserve"> </w:t>
+      </w:r>
+      <w:r>
+        <w:rPr>
+          <w:rFonts w:ascii="Times New Roman" w:hAnsi="Times New Roman" w:cs="Times New Roman"/>
+          <w:b/>
+          <w:bCs/>
+          <w:color w:val="auto"/>
+          <w:spacing w:val="3"/>
+          <w:sz w:val="23"/>
+          <w:szCs w:val="23"/>
+        </w:rPr>
+        <w:t>Mar</w:t>
+      </w:r>
+      <w:r>
+        <w:rPr>
+          <w:rFonts w:ascii="Times New Roman" w:hAnsi="Times New Roman" w:cs="Times New Roman"/>
+          <w:b/>
+          <w:bCs/>
+          <w:color w:val="auto"/>
+          <w:spacing w:val="3"/>
+          <w:sz w:val="23"/>
+          <w:szCs w:val="23"/>
+        </w:rPr>
+        <w:t xml:space="preserve"> 2024 to date…</w:t>
+      </w:r>
+      <w:r>
+        <w:rPr>
+          <w:rFonts w:ascii="Times New Roman" w:hAnsi="Times New Roman" w:cs="Times New Roman"/>
+          <w:b/>
+          <w:bCs/>
+          <w:color w:val="auto"/>
+          <w:spacing w:val="3"/>
+          <w:sz w:val="23"/>
+          <w:szCs w:val="23"/>
+        </w:rPr>
+        <w:t>9</w:t>
+      </w:r>
+      <w:r>
+        <w:rPr>
+          <w:rFonts w:ascii="Times New Roman" w:hAnsi="Times New Roman" w:cs="Times New Roman"/>
+          <w:b/>
+          <w:bCs/>
+          <w:color w:val="auto"/>
+          <w:spacing w:val="3"/>
+          <w:sz w:val="23"/>
+          <w:szCs w:val="23"/>
+        </w:rPr>
+        <w:t xml:space="preserve"> </w:t>
+      </w:r>
+      <w:r>
+        <w:rPr>
+          <w:rFonts w:ascii="Times New Roman" w:hAnsi="Times New Roman" w:cs="Times New Roman"/>
+          <w:b/>
+          <w:bCs/>
+          <w:color w:val="auto"/>
+          <w:spacing w:val="3"/>
+          <w:sz w:val="23"/>
+          <w:szCs w:val="23"/>
+        </w:rPr>
+        <w:t>Mar</w:t>
+      </w:r>
+      <w:r>
+        <w:rPr>
+          <w:rFonts w:ascii="Times New Roman" w:hAnsi="Times New Roman" w:cs="Times New Roman"/>
+          <w:b/>
+          <w:bCs/>
+          <w:color w:val="auto"/>
+          <w:spacing w:val="3"/>
+          <w:sz w:val="23"/>
+          <w:szCs w:val="23"/>
+        </w:rPr>
+        <w:t xml:space="preserve"> 2024</w:t>
       </w:r>
     </w:p>
     <w:p>
@@ -684,7 +780,28 @@
           <w:rFonts w:ascii="Times New Roman" w:eastAsia="Times New Roman" w:hAnsi="Times New Roman" w:cs="Times New Roman"/>
           <w:sz w:val="27"/>
         </w:rPr>
-        <w:t>For the duration of the previous week, I was focused on deducing and finalizing the scope and needs of the project.</w:t>
+        <w:t xml:space="preserve">For the duration of the previous week, </w:t>
+      </w:r>
+      <w:r>
+        <w:rPr>
+          <w:rFonts w:ascii="Times New Roman" w:eastAsia="Times New Roman" w:hAnsi="Times New Roman" w:cs="Times New Roman"/>
+          <w:sz w:val="27"/>
+        </w:rPr>
+        <w:t xml:space="preserve">I’ve </w:t>
+      </w:r>
+      <w:r>
+        <w:rPr>
+          <w:rFonts w:ascii="Times New Roman" w:eastAsia="Times New Roman" w:hAnsi="Times New Roman" w:cs="Times New Roman"/>
+          <w:sz w:val="27"/>
+        </w:rPr>
+        <w:t xml:space="preserve">started working on the project </w:t>
+      </w:r>
+      <w:r>
+        <w:rPr>
+          <w:rFonts w:ascii="Times New Roman" w:eastAsia="Times New Roman" w:hAnsi="Times New Roman" w:cs="Times New Roman"/>
+          <w:sz w:val="27"/>
+        </w:rPr>
+        <w:t>and writing the program which takes real time voice input and converts into text.</w:t>
       </w:r>
     </w:p>
     <w:p>
@@ -723,7 +840,7 @@
           <w:sz w:val="27"/>
           <w:szCs w:val="27"/>
         </w:rPr>
-        <w:t>Finalize project scope and timeline.</w:t>
+        <w:t>Take real time voice inputs and converts into text</w:t>
       </w:r>
     </w:p>
     <w:p>
@@ -746,7 +863,15 @@
           <w:sz w:val="27"/>
           <w:szCs w:val="27"/>
         </w:rPr>
-        <w:t>Identify potential challenges and risks.</w:t>
+        <w:t>Figuring out methods qand flows to ask user for voice input and creating tkinter for the same</w:t>
+      </w:r>
+      <w:r>
+        <w:rPr>
+          <w:rFonts w:ascii="Times New Roman" w:eastAsia="Times New Roman" w:hAnsi="Times New Roman" w:cs="Times New Roman"/>
+          <w:sz w:val="27"/>
+          <w:szCs w:val="27"/>
+        </w:rPr>
+        <w:t>.</w:t>
       </w:r>
     </w:p>
     <w:p>
@@ -763,35 +888,31 @@
       <w:pPr>
         <w:spacing w:after="0"/>
         <w:ind w:left="-5" w:hanging="10"/>
-        <w:rPr>
-          <w:rFonts w:ascii="Times New Roman" w:eastAsia="Times New Roman" w:hAnsi="Times New Roman" w:cs="Times New Roman"/>
-          <w:sz w:val="27"/>
-        </w:rPr>
-      </w:pPr>
-      <w:r>
-        <w:rPr>
-          <w:rFonts w:ascii="Times New Roman" w:eastAsia="Times New Roman" w:hAnsi="Times New Roman" w:cs="Times New Roman"/>
-          <w:sz w:val="27"/>
-        </w:rPr>
-        <w:t xml:space="preserve">Doc link: </w:t>
-      </w:r>
-      <w:hyperlink r:id="rId5" w:history="1">
-        <w:r>
-          <w:rPr>
-            <w:rStyle w:val="Hyperlink"/>
-            <w:rFonts w:ascii="Times New Roman" w:eastAsia="Times New Roman" w:hAnsi="Times New Roman" w:cs="Times New Roman"/>
-            <w:sz w:val="27"/>
-          </w:rPr>
-          <w:t>https://docs.google.com/document/d/1p0E9pzSm7uPedinWl9u4Jkq739gJbcuA4e1iPF2Y1J4/edit?usp=sharing</w:t>
-        </w:r>
-      </w:hyperlink>
-      <w:r>
-        <w:rPr>
-          <w:rFonts w:ascii="Times New Roman" w:eastAsia="Times New Roman" w:hAnsi="Times New Roman" w:cs="Times New Roman"/>
-          <w:sz w:val="27"/>
-        </w:rPr>
-        <w:t xml:space="preserve"> </w:t>
-      </w:r>
+      </w:pPr>
+      <w:r>
+        <w:rPr>
+          <w:rFonts w:ascii="Times New Roman" w:eastAsia="Times New Roman" w:hAnsi="Times New Roman" w:cs="Times New Roman"/>
+          <w:sz w:val="27"/>
+        </w:rPr>
+        <w:t xml:space="preserve">Link: </w:t>
+      </w:r>
+      <w:r>
+        <w:rPr>
+          <w:rFonts w:ascii="Times New Roman" w:eastAsia="Times New Roman" w:hAnsi="Times New Roman" w:cs="Times New Roman"/>
+          <w:sz w:val="27"/>
+        </w:rPr>
+        <w:t>https://github.com/tknishh/sonus</w:t>
+      </w:r>
+    </w:p>
+    <w:p>
+      <w:pPr>
+        <w:spacing w:after="0"/>
+        <w:ind w:left="-5" w:hanging="10"/>
+        <w:rPr>
+          <w:rFonts w:ascii="Times New Roman" w:eastAsia="Times New Roman" w:hAnsi="Times New Roman" w:cs="Times New Roman"/>
+          <w:sz w:val="27"/>
+        </w:rPr>
+      </w:pPr>
     </w:p>
     <w:p>
       <w:pPr>

</xml_diff>

<commit_message>
Added support for sonus-av library
</commit_message>
<xml_diff>
--- a/reports/week 4/week4.docx
+++ b/reports/week 4/week4.docx
@@ -117,7 +117,7 @@
           <w:color w:val="auto"/>
           <w:sz w:val="23"/>
         </w:rPr>
-        <w:t xml:space="preserve">              </w:t>
+        <w:t xml:space="preserve">          </w:t>
       </w:r>
       <w:r>
         <w:rPr>
@@ -141,7 +141,7 @@
           <w:sz w:val="23"/>
           <w:szCs w:val="23"/>
         </w:rPr>
-        <w:t>11</w:t>
+        <w:t>1st</w:t>
       </w:r>
       <w:r>
         <w:rPr>
@@ -165,7 +165,7 @@
           <w:sz w:val="23"/>
           <w:szCs w:val="23"/>
         </w:rPr>
-        <w:t>Mar</w:t>
+        <w:t>Apr</w:t>
       </w:r>
       <w:r>
         <w:rPr>
@@ -189,7 +189,7 @@
           <w:sz w:val="23"/>
           <w:szCs w:val="23"/>
         </w:rPr>
-        <w:t>16</w:t>
+        <w:t>0</w:t>
       </w:r>
       <w:r>
         <w:rPr>
@@ -201,7 +201,7 @@
           <w:sz w:val="23"/>
           <w:szCs w:val="23"/>
         </w:rPr>
-        <w:t xml:space="preserve"> </w:t>
+        <w:t>6</w:t>
       </w:r>
       <w:r>
         <w:rPr>
@@ -213,7 +213,31 @@
           <w:sz w:val="23"/>
           <w:szCs w:val="23"/>
         </w:rPr>
-        <w:t>Mar</w:t>
+        <w:t>th</w:t>
+      </w:r>
+      <w:r>
+        <w:rPr>
+          <w:rFonts w:ascii="Times New Roman" w:hAnsi="Times New Roman" w:cs="Times New Roman"/>
+          <w:b/>
+          <w:bCs/>
+          <w:color w:val="auto"/>
+          <w:spacing w:val="3"/>
+          <w:sz w:val="23"/>
+          <w:szCs w:val="23"/>
+        </w:rPr>
+        <w:t xml:space="preserve"> </w:t>
+      </w:r>
+      <w:r>
+        <w:rPr>
+          <w:rFonts w:ascii="Times New Roman" w:hAnsi="Times New Roman" w:cs="Times New Roman"/>
+          <w:b/>
+          <w:bCs/>
+          <w:color w:val="auto"/>
+          <w:spacing w:val="3"/>
+          <w:sz w:val="23"/>
+          <w:szCs w:val="23"/>
+        </w:rPr>
+        <w:t>Apr</w:t>
       </w:r>
       <w:r>
         <w:rPr>
@@ -790,63 +814,14 @@
           <w:rFonts w:ascii="Times New Roman" w:eastAsia="Times New Roman" w:hAnsi="Times New Roman" w:cs="Times New Roman"/>
           <w:sz w:val="27"/>
         </w:rPr>
-        <w:t xml:space="preserve">For the duration of the previous </w:t>
-      </w:r>
-      <w:r>
-        <w:rPr>
-          <w:rFonts w:ascii="Times New Roman" w:eastAsia="Times New Roman" w:hAnsi="Times New Roman" w:cs="Times New Roman"/>
-          <w:sz w:val="27"/>
-        </w:rPr>
-        <w:t xml:space="preserve">3 </w:t>
-      </w:r>
-      <w:r>
-        <w:rPr>
-          <w:rFonts w:ascii="Times New Roman" w:eastAsia="Times New Roman" w:hAnsi="Times New Roman" w:cs="Times New Roman"/>
-          <w:sz w:val="27"/>
-        </w:rPr>
-        <w:t xml:space="preserve">week, </w:t>
-      </w:r>
-      <w:r>
-        <w:rPr>
-          <w:rFonts w:ascii="Times New Roman" w:eastAsia="Times New Roman" w:hAnsi="Times New Roman" w:cs="Times New Roman"/>
-          <w:sz w:val="27"/>
-        </w:rPr>
-        <w:t xml:space="preserve">I’ve </w:t>
-      </w:r>
-      <w:r>
-        <w:rPr>
-          <w:rFonts w:ascii="Times New Roman" w:eastAsia="Times New Roman" w:hAnsi="Times New Roman" w:cs="Times New Roman"/>
-          <w:sz w:val="27"/>
-        </w:rPr>
-        <w:t xml:space="preserve">completed the basic desktop python app development </w:t>
-      </w:r>
-      <w:r>
-        <w:rPr>
-          <w:rFonts w:ascii="Times New Roman" w:eastAsia="Times New Roman" w:hAnsi="Times New Roman" w:cs="Times New Roman"/>
-          <w:sz w:val="27"/>
-        </w:rPr>
-        <w:t>and</w:t>
-      </w:r>
-      <w:r>
-        <w:rPr>
-          <w:rFonts w:ascii="Times New Roman" w:eastAsia="Times New Roman" w:hAnsi="Times New Roman" w:cs="Times New Roman"/>
-          <w:sz w:val="27"/>
-        </w:rPr>
-        <w:t xml:space="preserve"> created a real-time voice translator</w:t>
-      </w:r>
-      <w:r>
-        <w:rPr>
-          <w:rFonts w:ascii="Times New Roman" w:eastAsia="Times New Roman" w:hAnsi="Times New Roman" w:cs="Times New Roman"/>
-          <w:sz w:val="27"/>
-        </w:rPr>
-        <w:t>.</w:t>
-      </w:r>
-      <w:r>
-        <w:rPr>
-          <w:rFonts w:ascii="Times New Roman" w:eastAsia="Times New Roman" w:hAnsi="Times New Roman" w:cs="Times New Roman"/>
-          <w:sz w:val="27"/>
-        </w:rPr>
-        <w:t xml:space="preserve"> Added support to some Indian regional languages and some standard National languages like Japanese, English, Spanish.</w:t>
+        <w:t xml:space="preserve">For the duration of the previous week, </w:t>
+      </w:r>
+      <w:r>
+        <w:rPr>
+          <w:rFonts w:ascii="Times New Roman" w:eastAsia="Times New Roman" w:hAnsi="Times New Roman" w:cs="Times New Roman"/>
+          <w:sz w:val="27"/>
+        </w:rPr>
+        <w:t>I wasn’t able to work much due to the product launch at my company which I’ve been working on. Although I was able to do some research on how to add easy support of voice translation to all open-source LLM and I came up with a idea of creating a simple python library. Will look more into it this week.</w:t>
       </w:r>
     </w:p>
     <w:p>
@@ -885,7 +860,25 @@
           <w:sz w:val="27"/>
           <w:szCs w:val="27"/>
         </w:rPr>
-        <w:t>Created a functional python desktop app.</w:t>
+        <w:t>Successfully launched AI agentic flow framework (</w:t>
+      </w:r>
+      <w:proofErr w:type="spellStart"/>
+      <w:r>
+        <w:rPr>
+          <w:rFonts w:ascii="Times New Roman" w:eastAsia="Times New Roman" w:hAnsi="Times New Roman" w:cs="Times New Roman"/>
+          <w:sz w:val="27"/>
+          <w:szCs w:val="27"/>
+        </w:rPr>
+        <w:t>OpenAGI</w:t>
+      </w:r>
+      <w:proofErr w:type="spellEnd"/>
+      <w:r>
+        <w:rPr>
+          <w:rFonts w:ascii="Times New Roman" w:eastAsia="Times New Roman" w:hAnsi="Times New Roman" w:cs="Times New Roman"/>
+          <w:sz w:val="27"/>
+          <w:szCs w:val="27"/>
+        </w:rPr>
+        <w:t>). Link below.</w:t>
       </w:r>
     </w:p>
     <w:p>
@@ -908,16 +901,12 @@
           <w:sz w:val="27"/>
           <w:szCs w:val="27"/>
         </w:rPr>
-        <w:t>Added support for multiple languages and can work further.</w:t>
+        <w:t>Got the idea to create a python library from my existing work at AI Planet.</w:t>
       </w:r>
     </w:p>
     <w:p>
       <w:pPr>
         <w:pStyle w:val="ListParagraph"/>
-        <w:numPr>
-          <w:ilvl w:val="0"/>
-          <w:numId w:val="2"/>
-        </w:numPr>
         <w:spacing w:after="0"/>
         <w:rPr>
           <w:rFonts w:ascii="Times New Roman" w:eastAsia="Times New Roman" w:hAnsi="Times New Roman" w:cs="Times New Roman"/>
@@ -925,30 +914,51 @@
           <w:szCs w:val="27"/>
         </w:rPr>
       </w:pPr>
-      <w:r>
-        <w:rPr>
-          <w:rFonts w:ascii="Times New Roman" w:eastAsia="Times New Roman" w:hAnsi="Times New Roman" w:cs="Times New Roman"/>
-          <w:sz w:val="27"/>
-          <w:szCs w:val="27"/>
-        </w:rPr>
-        <w:t>One of the applications of this project can be to add support audio input to local LLMs and many open-source LLMs.</w:t>
-      </w:r>
     </w:p>
     <w:p>
       <w:pPr>
-        <w:pStyle w:val="ListParagraph"/>
         <w:spacing w:after="0"/>
-        <w:rPr>
-          <w:rFonts w:ascii="Times New Roman" w:eastAsia="Times New Roman" w:hAnsi="Times New Roman" w:cs="Times New Roman"/>
-          <w:sz w:val="27"/>
-          <w:szCs w:val="27"/>
-        </w:rPr>
-      </w:pPr>
+        <w:ind w:left="10" w:hanging="10"/>
+        <w:rPr>
+          <w:rFonts w:ascii="Times New Roman" w:eastAsia="Times New Roman" w:hAnsi="Times New Roman" w:cs="Times New Roman"/>
+          <w:sz w:val="27"/>
+        </w:rPr>
+      </w:pPr>
+      <w:r>
+        <w:rPr>
+          <w:rFonts w:ascii="Times New Roman" w:eastAsia="Times New Roman" w:hAnsi="Times New Roman" w:cs="Times New Roman"/>
+          <w:b/>
+          <w:bCs/>
+          <w:sz w:val="27"/>
+        </w:rPr>
+        <w:t>Link</w:t>
+      </w:r>
+      <w:r>
+        <w:rPr>
+          <w:rFonts w:ascii="Times New Roman" w:eastAsia="Times New Roman" w:hAnsi="Times New Roman" w:cs="Times New Roman"/>
+          <w:sz w:val="27"/>
+        </w:rPr>
+        <w:t xml:space="preserve">: </w:t>
+      </w:r>
+      <w:hyperlink r:id="rId5" w:history="1">
+        <w:r>
+          <w:rPr>
+            <w:rStyle w:val="Hyperlink"/>
+            <w:rFonts w:ascii="Times New Roman" w:eastAsia="Times New Roman" w:hAnsi="Times New Roman" w:cs="Times New Roman"/>
+            <w:sz w:val="27"/>
+          </w:rPr>
+          <w:t>https://github.com/aiplanethub/openagi</w:t>
+        </w:r>
+      </w:hyperlink>
     </w:p>
     <w:p>
       <w:pPr>
         <w:spacing w:after="0"/>
-        <w:ind w:left="-5" w:hanging="10"/>
+        <w:ind w:left="10" w:hanging="10"/>
+        <w:rPr>
+          <w:rFonts w:ascii="Times New Roman" w:eastAsia="Times New Roman" w:hAnsi="Times New Roman" w:cs="Times New Roman"/>
+          <w:sz w:val="27"/>
+        </w:rPr>
       </w:pPr>
       <w:r>
         <w:rPr>
@@ -957,32 +967,66 @@
           <w:bCs/>
           <w:sz w:val="27"/>
         </w:rPr>
-        <w:t>Link</w:t>
-      </w:r>
-      <w:r>
-        <w:rPr>
-          <w:rFonts w:ascii="Times New Roman" w:eastAsia="Times New Roman" w:hAnsi="Times New Roman" w:cs="Times New Roman"/>
-          <w:sz w:val="27"/>
-        </w:rPr>
-        <w:t xml:space="preserve">: </w:t>
-      </w:r>
-      <w:r>
-        <w:rPr>
-          <w:rFonts w:ascii="Times New Roman" w:eastAsia="Times New Roman" w:hAnsi="Times New Roman" w:cs="Times New Roman"/>
-          <w:sz w:val="27"/>
-        </w:rPr>
-        <w:t>https://github.com/tknishh/sonus</w:t>
+        <w:tab/>
+      </w:r>
+      <w:r>
+        <w:rPr>
+          <w:rFonts w:ascii="Times New Roman" w:eastAsia="Times New Roman" w:hAnsi="Times New Roman" w:cs="Times New Roman"/>
+          <w:b/>
+          <w:bCs/>
+          <w:sz w:val="27"/>
+        </w:rPr>
+        <w:tab/>
+      </w:r>
+      <w:hyperlink r:id="rId6" w:history="1">
+        <w:r>
+          <w:rPr>
+            <w:rStyle w:val="Hyperlink"/>
+            <w:rFonts w:ascii="Times New Roman" w:eastAsia="Times New Roman" w:hAnsi="Times New Roman" w:cs="Times New Roman"/>
+            <w:sz w:val="27"/>
+          </w:rPr>
+          <w:t>https://pypi.org/project/openagi/</w:t>
+        </w:r>
+      </w:hyperlink>
+      <w:r>
+        <w:rPr>
+          <w:rFonts w:ascii="Times New Roman" w:eastAsia="Times New Roman" w:hAnsi="Times New Roman" w:cs="Times New Roman"/>
+          <w:sz w:val="27"/>
+        </w:rPr>
+        <w:t xml:space="preserve"> </w:t>
+      </w:r>
+      <w:r>
+        <w:rPr>
+          <w:rFonts w:ascii="Times New Roman" w:eastAsia="Times New Roman" w:hAnsi="Times New Roman" w:cs="Times New Roman"/>
+          <w:sz w:val="27"/>
+        </w:rPr>
+        <w:br/>
+      </w:r>
+      <w:r>
+        <w:rPr>
+          <w:rFonts w:ascii="Times New Roman" w:eastAsia="Times New Roman" w:hAnsi="Times New Roman" w:cs="Times New Roman"/>
+          <w:sz w:val="27"/>
+        </w:rPr>
+        <w:br/>
+        <w:t>P.S. I would really like to know about your views on this product.</w:t>
       </w:r>
     </w:p>
     <w:p>
       <w:pPr>
         <w:spacing w:after="0"/>
-        <w:ind w:left="-5" w:hanging="10"/>
-        <w:rPr>
-          <w:rFonts w:ascii="Times New Roman" w:eastAsia="Times New Roman" w:hAnsi="Times New Roman" w:cs="Times New Roman"/>
-          <w:sz w:val="27"/>
-        </w:rPr>
-      </w:pPr>
+        <w:ind w:left="10" w:hanging="10"/>
+        <w:rPr>
+          <w:rFonts w:ascii="Times New Roman" w:eastAsia="Times New Roman" w:hAnsi="Times New Roman" w:cs="Times New Roman"/>
+          <w:sz w:val="27"/>
+        </w:rPr>
+      </w:pPr>
+      <w:r>
+        <w:rPr>
+          <w:rFonts w:ascii="Times New Roman" w:eastAsia="Times New Roman" w:hAnsi="Times New Roman" w:cs="Times New Roman"/>
+          <w:sz w:val="27"/>
+        </w:rPr>
+        <w:t xml:space="preserve"> </w:t>
+      </w:r>
     </w:p>
     <w:p>
       <w:pPr>
@@ -1002,29 +1046,6 @@
         </w:rPr>
         <w:t xml:space="preserve">Suggestions by the Supervisor for the next week: </w:t>
       </w:r>
-    </w:p>
-    <w:p>
-      <w:pPr>
-        <w:spacing w:after="215"/>
-        <w:ind w:left="-5" w:hanging="10"/>
-        <w:rPr>
-          <w:rFonts w:ascii="Times New Roman" w:eastAsia="Times New Roman" w:hAnsi="Times New Roman" w:cs="Times New Roman"/>
-          <w:sz w:val="27"/>
-        </w:rPr>
-      </w:pPr>
-      <w:r>
-        <w:rPr>
-          <w:rFonts w:ascii="Times New Roman" w:eastAsia="Times New Roman" w:hAnsi="Times New Roman" w:cs="Times New Roman"/>
-          <w:sz w:val="27"/>
-        </w:rPr>
-        <w:t xml:space="preserve"> </w:t>
-      </w:r>
-    </w:p>
-    <w:p>
-      <w:pPr>
-        <w:spacing w:after="215"/>
-        <w:ind w:left="-5" w:hanging="10"/>
-      </w:pPr>
     </w:p>
     <w:p/>
     <w:p>
@@ -1045,7 +1066,6 @@
         <w:t xml:space="preserve">Signature of the Supervisor: </w:t>
       </w:r>
     </w:p>
-    <w:p/>
     <w:sectPr>
       <w:pgSz w:w="11906" w:h="16838"/>
       <w:pgMar w:top="720" w:right="720" w:bottom="720" w:left="720" w:header="708" w:footer="708" w:gutter="0"/>
@@ -1888,6 +1908,80 @@
       <w:shd w:val="clear" w:color="auto" w:fill="E1DFDD"/>
     </w:rPr>
   </w:style>
+  <w:style w:type="character" w:styleId="CommentReference">
+    <w:name w:val="annotation reference"/>
+    <w:basedOn w:val="DefaultParagraphFont"/>
+    <w:uiPriority w:val="99"/>
+    <w:semiHidden/>
+    <w:unhideWhenUsed/>
+    <w:rsid w:val="006011A0"/>
+    <w:rPr>
+      <w:sz w:val="16"/>
+      <w:szCs w:val="16"/>
+    </w:rPr>
+  </w:style>
+  <w:style w:type="paragraph" w:styleId="CommentText">
+    <w:name w:val="annotation text"/>
+    <w:basedOn w:val="Normal"/>
+    <w:link w:val="CommentTextChar"/>
+    <w:uiPriority w:val="99"/>
+    <w:semiHidden/>
+    <w:unhideWhenUsed/>
+    <w:rsid w:val="006011A0"/>
+    <w:pPr>
+      <w:spacing w:line="240" w:lineRule="auto"/>
+    </w:pPr>
+    <w:rPr>
+      <w:sz w:val="20"/>
+      <w:szCs w:val="20"/>
+    </w:rPr>
+  </w:style>
+  <w:style w:type="character" w:customStyle="1" w:styleId="CommentTextChar">
+    <w:name w:val="Comment Text Char"/>
+    <w:basedOn w:val="DefaultParagraphFont"/>
+    <w:link w:val="CommentText"/>
+    <w:uiPriority w:val="99"/>
+    <w:semiHidden/>
+    <w:rsid w:val="006011A0"/>
+    <w:rPr>
+      <w:rFonts w:ascii="Calibri" w:eastAsia="Calibri" w:hAnsi="Calibri" w:cs="Calibri"/>
+      <w:color w:val="000000"/>
+      <w:sz w:val="20"/>
+      <w:szCs w:val="20"/>
+      <w:lang w:eastAsia="en-IN"/>
+    </w:rPr>
+  </w:style>
+  <w:style w:type="paragraph" w:styleId="CommentSubject">
+    <w:name w:val="annotation subject"/>
+    <w:basedOn w:val="CommentText"/>
+    <w:next w:val="CommentText"/>
+    <w:link w:val="CommentSubjectChar"/>
+    <w:uiPriority w:val="99"/>
+    <w:semiHidden/>
+    <w:unhideWhenUsed/>
+    <w:rsid w:val="006011A0"/>
+    <w:rPr>
+      <w:b/>
+      <w:bCs/>
+    </w:rPr>
+  </w:style>
+  <w:style w:type="character" w:customStyle="1" w:styleId="CommentSubjectChar">
+    <w:name w:val="Comment Subject Char"/>
+    <w:basedOn w:val="CommentTextChar"/>
+    <w:link w:val="CommentSubject"/>
+    <w:uiPriority w:val="99"/>
+    <w:semiHidden/>
+    <w:rsid w:val="006011A0"/>
+    <w:rPr>
+      <w:rFonts w:ascii="Calibri" w:eastAsia="Calibri" w:hAnsi="Calibri" w:cs="Calibri"/>
+      <w:b/>
+      <w:bCs/>
+      <w:color w:val="000000"/>
+      <w:sz w:val="20"/>
+      <w:szCs w:val="20"/>
+      <w:lang w:eastAsia="en-IN"/>
+    </w:rPr>
+  </w:style>
 </w:styles>
 </file>
 

</xml_diff>